<commit_message>
V0R5: Interfases y Duck type
</commit_message>
<xml_diff>
--- a/JavaScript Herencia e Interfaces en Orientación a Objetos.docx
+++ b/JavaScript Herencia e Interfaces en Orientación a Objetos.docx
@@ -354,6 +354,72 @@
           <w:numId w:val="2"/>
         </w:numPr>
       </w:pPr>
+      <w:r>
+        <w:t>Operador in</w:t>
+      </w:r>
+    </w:p>
+    <w:p>
+      <w:pPr>
+        <w:pStyle w:val="Prrafodelista"/>
+        <w:numPr>
+          <w:ilvl w:val="0"/>
+          <w:numId w:val="2"/>
+        </w:numPr>
+      </w:pPr>
+      <w:r>
+        <w:t xml:space="preserve">Operador </w:t>
+      </w:r>
+      <w:proofErr w:type="spellStart"/>
+      <w:r>
+        <w:t>instanceOf</w:t>
+      </w:r>
+      <w:proofErr w:type="spellEnd"/>
+    </w:p>
+    <w:p>
+      <w:pPr>
+        <w:pStyle w:val="Prrafodelista"/>
+        <w:numPr>
+          <w:ilvl w:val="0"/>
+          <w:numId w:val="2"/>
+        </w:numPr>
+      </w:pPr>
+      <w:r>
+        <w:t>Como validar propiedades y tipos para proteger nuestros sistemas</w:t>
+      </w:r>
+    </w:p>
+    <w:p>
+      <w:pPr>
+        <w:pStyle w:val="Prrafodelista"/>
+        <w:numPr>
+          <w:ilvl w:val="0"/>
+          <w:numId w:val="2"/>
+        </w:numPr>
+      </w:pPr>
+      <w:r>
+        <w:t>Interfaces normalizadas</w:t>
+      </w:r>
+    </w:p>
+    <w:p>
+      <w:pPr>
+        <w:pStyle w:val="Prrafodelista"/>
+        <w:numPr>
+          <w:ilvl w:val="0"/>
+          <w:numId w:val="2"/>
+        </w:numPr>
+      </w:pPr>
+      <w:proofErr w:type="spellStart"/>
+      <w:r>
+        <w:t>Duck</w:t>
+      </w:r>
+      <w:proofErr w:type="spellEnd"/>
+      <w:r>
+        <w:t xml:space="preserve"> </w:t>
+      </w:r>
+      <w:proofErr w:type="spellStart"/>
+      <w:r>
+        <w:t>Type</w:t>
+      </w:r>
+      <w:proofErr w:type="spellEnd"/>
     </w:p>
     <w:p>
       <w:pPr>
@@ -415,6 +481,66 @@
     </w:p>
     <w:p>
       <w:pPr>
+        <w:pStyle w:val="Prrafodelista"/>
+        <w:numPr>
+          <w:ilvl w:val="0"/>
+          <w:numId w:val="2"/>
+        </w:numPr>
+      </w:pPr>
+      <w:hyperlink r:id="rId7" w:history="1">
+        <w:r>
+          <w:rPr>
+            <w:rStyle w:val="Hipervnculo"/>
+          </w:rPr>
+          <w:t>https://developer.mozilla.org/es/docs/Web/JavaScript/Reference/Operators/instanceof</w:t>
+        </w:r>
+      </w:hyperlink>
+      <w:r>
+        <w:t xml:space="preserve"> </w:t>
+      </w:r>
+    </w:p>
+    <w:p>
+      <w:pPr>
+        <w:pStyle w:val="Prrafodelista"/>
+        <w:numPr>
+          <w:ilvl w:val="0"/>
+          <w:numId w:val="2"/>
+        </w:numPr>
+      </w:pPr>
+      <w:hyperlink r:id="rId8" w:history="1">
+        <w:r>
+          <w:rPr>
+            <w:rStyle w:val="Hipervnculo"/>
+          </w:rPr>
+          <w:t>https://developer.mozilla.org/es/docs/Web/JavaScript/Reference/Operators/in</w:t>
+        </w:r>
+      </w:hyperlink>
+      <w:r>
+        <w:t xml:space="preserve"> </w:t>
+      </w:r>
+    </w:p>
+    <w:p>
+      <w:pPr>
+        <w:pStyle w:val="Prrafodelista"/>
+        <w:numPr>
+          <w:ilvl w:val="0"/>
+          <w:numId w:val="2"/>
+        </w:numPr>
+      </w:pPr>
+      <w:hyperlink r:id="rId9" w:history="1">
+        <w:r>
+          <w:rPr>
+            <w:rStyle w:val="Hipervnculo"/>
+          </w:rPr>
+          <w:t>https://es.wikipedia.org/wiki/Duck_typing</w:t>
+        </w:r>
+      </w:hyperlink>
+      <w:r>
+        <w:t xml:space="preserve"> </w:t>
+      </w:r>
+    </w:p>
+    <w:p>
+      <w:pPr>
         <w:pStyle w:val="Ttulo2"/>
         <w:numPr>
           <w:ilvl w:val="0"/>
@@ -523,6 +649,47 @@
         </w:numPr>
       </w:pPr>
       <w:r>
+        <w:t>Funciones abstractas</w:t>
+      </w:r>
+    </w:p>
+    <w:p>
+      <w:pPr>
+        <w:pStyle w:val="Prrafodelista"/>
+        <w:numPr>
+          <w:ilvl w:val="0"/>
+          <w:numId w:val="2"/>
+        </w:numPr>
+      </w:pPr>
+      <w:r>
+        <w:t>Métodos estáticos</w:t>
+      </w:r>
+    </w:p>
+    <w:p>
+      <w:pPr>
+        <w:pStyle w:val="Prrafodelista"/>
+        <w:numPr>
+          <w:ilvl w:val="0"/>
+          <w:numId w:val="2"/>
+        </w:numPr>
+      </w:pPr>
+      <w:r>
+        <w:t xml:space="preserve">Funciones </w:t>
+      </w:r>
+      <w:proofErr w:type="spellStart"/>
+      <w:r>
+        <w:t>estaticas</w:t>
+      </w:r>
+      <w:proofErr w:type="spellEnd"/>
+    </w:p>
+    <w:p>
+      <w:pPr>
+        <w:pStyle w:val="Prrafodelista"/>
+        <w:numPr>
+          <w:ilvl w:val="0"/>
+          <w:numId w:val="2"/>
+        </w:numPr>
+      </w:pPr>
+      <w:r>
         <w:t>Métodos abstractos:</w:t>
       </w:r>
     </w:p>
@@ -565,6 +732,7 @@
         </w:numPr>
       </w:pPr>
       <w:r>
+        <w:lastRenderedPageBreak/>
         <w:t>Interfaz:</w:t>
       </w:r>
     </w:p>
@@ -589,7 +757,6 @@
         </w:numPr>
       </w:pPr>
       <w:r>
-        <w:lastRenderedPageBreak/>
         <w:t>Capturas:</w:t>
       </w:r>
     </w:p>
@@ -609,6 +776,9 @@
           </w:tcPr>
           <w:p>
             <w:r>
+              <w:rPr>
+                <w:noProof/>
+              </w:rPr>
               <w:drawing>
                 <wp:inline distT="0" distB="0" distL="0" distR="0" wp14:anchorId="47A3FFB8" wp14:editId="00F5D6C6">
                   <wp:extent cx="2312083" cy="2667000"/>
@@ -625,7 +795,7 @@
                           <pic:cNvPicPr/>
                         </pic:nvPicPr>
                         <pic:blipFill>
-                          <a:blip r:embed="rId7"/>
+                          <a:blip r:embed="rId10"/>
                           <a:stretch>
                             <a:fillRect/>
                           </a:stretch>
@@ -648,6 +818,9 @@
           </w:p>
           <w:p>
             <w:r>
+              <w:rPr>
+                <w:noProof/>
+              </w:rPr>
               <w:drawing>
                 <wp:inline distT="0" distB="0" distL="0" distR="0" wp14:anchorId="13291EAB" wp14:editId="2B8A5326">
                   <wp:extent cx="2581275" cy="2124710"/>
@@ -664,7 +837,7 @@
                           <pic:cNvPicPr/>
                         </pic:nvPicPr>
                         <pic:blipFill>
-                          <a:blip r:embed="rId8"/>
+                          <a:blip r:embed="rId11"/>
                           <a:stretch>
                             <a:fillRect/>
                           </a:stretch>
@@ -687,6 +860,9 @@
           </w:p>
           <w:p>
             <w:r>
+              <w:rPr>
+                <w:noProof/>
+              </w:rPr>
               <w:drawing>
                 <wp:inline distT="0" distB="0" distL="0" distR="0" wp14:anchorId="0F029AE2" wp14:editId="066C3F04">
                   <wp:extent cx="2476500" cy="1661357"/>
@@ -703,7 +879,7 @@
                           <pic:cNvPicPr/>
                         </pic:nvPicPr>
                         <pic:blipFill>
-                          <a:blip r:embed="rId9"/>
+                          <a:blip r:embed="rId12"/>
                           <a:stretch>
                             <a:fillRect/>
                           </a:stretch>
@@ -728,6 +904,9 @@
           <w:p/>
           <w:p>
             <w:r>
+              <w:rPr>
+                <w:noProof/>
+              </w:rPr>
               <w:drawing>
                 <wp:inline distT="0" distB="0" distL="0" distR="0" wp14:anchorId="468FFF40" wp14:editId="51561F1D">
                   <wp:extent cx="2333625" cy="2617793"/>
@@ -744,7 +923,7 @@
                           <pic:cNvPicPr/>
                         </pic:nvPicPr>
                         <pic:blipFill>
-                          <a:blip r:embed="rId10"/>
+                          <a:blip r:embed="rId13"/>
                           <a:stretch>
                             <a:fillRect/>
                           </a:stretch>
@@ -770,6 +949,9 @@
               <w:t xml:space="preserve"> </w:t>
             </w:r>
             <w:r>
+              <w:rPr>
+                <w:noProof/>
+              </w:rPr>
               <w:drawing>
                 <wp:inline distT="0" distB="0" distL="0" distR="0" wp14:anchorId="528C660C" wp14:editId="61B12FB6">
                   <wp:extent cx="2384731" cy="1733550"/>
@@ -786,7 +968,7 @@
                           <pic:cNvPicPr/>
                         </pic:nvPicPr>
                         <pic:blipFill>
-                          <a:blip r:embed="rId11"/>
+                          <a:blip r:embed="rId14"/>
                           <a:stretch>
                             <a:fillRect/>
                           </a:stretch>
@@ -809,6 +991,9 @@
           </w:p>
           <w:p>
             <w:r>
+              <w:rPr>
+                <w:noProof/>
+              </w:rPr>
               <w:drawing>
                 <wp:inline distT="0" distB="0" distL="0" distR="0" wp14:anchorId="7F3B7151" wp14:editId="26772012">
                   <wp:extent cx="2367507" cy="2714625"/>
@@ -825,7 +1010,7 @@
                           <pic:cNvPicPr/>
                         </pic:nvPicPr>
                         <pic:blipFill>
-                          <a:blip r:embed="rId12"/>
+                          <a:blip r:embed="rId15"/>
                           <a:stretch>
                             <a:fillRect/>
                           </a:stretch>
@@ -853,6 +1038,9 @@
               </w:rPr>
             </w:pPr>
             <w:r>
+              <w:rPr>
+                <w:noProof/>
+              </w:rPr>
               <w:lastRenderedPageBreak/>
               <w:drawing>
                 <wp:inline distT="0" distB="0" distL="0" distR="0" wp14:anchorId="126205AA" wp14:editId="557FF9BD">
@@ -870,7 +1058,7 @@
                           <pic:cNvPicPr/>
                         </pic:nvPicPr>
                         <pic:blipFill>
-                          <a:blip r:embed="rId13"/>
+                          <a:blip r:embed="rId16"/>
                           <a:stretch>
                             <a:fillRect/>
                           </a:stretch>
@@ -899,6 +1087,7 @@
             </w:pPr>
             <w:r>
               <w:rPr>
+                <w:noProof/>
                 <w:u w:val="single"/>
               </w:rPr>
               <w:drawing>
@@ -917,7 +1106,7 @@
                           <pic:cNvPicPr/>
                         </pic:nvPicPr>
                         <pic:blipFill>
-                          <a:blip r:embed="rId14"/>
+                          <a:blip r:embed="rId17"/>
                           <a:stretch>
                             <a:fillRect/>
                           </a:stretch>
@@ -946,6 +1135,7 @@
             </w:pPr>
             <w:r>
               <w:rPr>
+                <w:noProof/>
                 <w:u w:val="single"/>
               </w:rPr>
               <w:drawing>
@@ -964,7 +1154,7 @@
                           <pic:cNvPicPr/>
                         </pic:nvPicPr>
                         <pic:blipFill>
-                          <a:blip r:embed="rId15"/>
+                          <a:blip r:embed="rId18"/>
                           <a:stretch>
                             <a:fillRect/>
                           </a:stretch>
@@ -988,6 +1178,7 @@
           <w:p>
             <w:r>
               <w:rPr>
+                <w:noProof/>
                 <w:u w:val="single"/>
               </w:rPr>
               <w:drawing>
@@ -1006,7 +1197,7 @@
                           <pic:cNvPicPr/>
                         </pic:nvPicPr>
                         <pic:blipFill>
-                          <a:blip r:embed="rId16"/>
+                          <a:blip r:embed="rId19"/>
                           <a:stretch>
                             <a:fillRect/>
                           </a:stretch>
@@ -1015,6 +1206,48 @@
                           <a:xfrm>
                             <a:off x="0" y="0"/>
                             <a:ext cx="2581275" cy="1461770"/>
+                          </a:xfrm>
+                          <a:prstGeom prst="rect">
+                            <a:avLst/>
+                          </a:prstGeom>
+                        </pic:spPr>
+                      </pic:pic>
+                    </a:graphicData>
+                  </a:graphic>
+                </wp:inline>
+              </w:drawing>
+            </w:r>
+          </w:p>
+          <w:p>
+            <w:r>
+              <w:rPr>
+                <w:noProof/>
+              </w:rPr>
+              <w:drawing>
+                <wp:inline distT="0" distB="0" distL="0" distR="0" wp14:anchorId="5D557389" wp14:editId="323E3E30">
+                  <wp:extent cx="2581275" cy="2675890"/>
+                  <wp:effectExtent l="0" t="0" r="9525" b="0"/>
+                  <wp:docPr id="11" name="Imagen 11"/>
+                  <wp:cNvGraphicFramePr>
+                    <a:graphicFrameLocks xmlns:a="http://schemas.openxmlformats.org/drawingml/2006/main" noChangeAspect="1"/>
+                  </wp:cNvGraphicFramePr>
+                  <a:graphic xmlns:a="http://schemas.openxmlformats.org/drawingml/2006/main">
+                    <a:graphicData uri="http://schemas.openxmlformats.org/drawingml/2006/picture">
+                      <pic:pic xmlns:pic="http://schemas.openxmlformats.org/drawingml/2006/picture">
+                        <pic:nvPicPr>
+                          <pic:cNvPr id="1" name=""/>
+                          <pic:cNvPicPr/>
+                        </pic:nvPicPr>
+                        <pic:blipFill>
+                          <a:blip r:embed="rId20"/>
+                          <a:stretch>
+                            <a:fillRect/>
+                          </a:stretch>
+                        </pic:blipFill>
+                        <pic:spPr>
+                          <a:xfrm>
+                            <a:off x="0" y="0"/>
+                            <a:ext cx="2581275" cy="2675890"/>
                           </a:xfrm>
                           <a:prstGeom prst="rect">
                             <a:avLst/>

</xml_diff>